<commit_message>
Highlighting in task list
Add highlighting to see what I have done and what I still need to do to the Project Task list - Development document
</commit_message>
<xml_diff>
--- a/Writeup/Project Task List - Development.docx
+++ b/Writeup/Project Task List - Development.docx
@@ -1,10 +1,13 @@
 
 <file path=word/document.xml><?xml version="1.0" encoding="utf-8"?>
-<w:document xmlns:wpc="http://schemas.microsoft.com/office/word/2010/wordprocessingCanvas" xmlns:cx="http://schemas.microsoft.com/office/drawing/2014/chartex" xmlns:cx1="http://schemas.microsoft.com/office/drawing/2015/9/8/chartex" xmlns:mc="http://schemas.openxmlformats.org/markup-compatibility/2006" xmlns:o="urn:schemas-microsoft-com:office:office" xmlns:r="http://schemas.openxmlformats.org/officeDocument/2006/relationships" xmlns:m="http://schemas.openxmlformats.org/officeDocument/2006/math" xmlns:v="urn:schemas-microsoft-com:vml" xmlns:wp14="http://schemas.microsoft.com/office/word/2010/wordprocessingDrawing" xmlns:wp="http://schemas.openxmlformats.org/drawingml/2006/wordprocessingDrawing" xmlns:w10="urn:schemas-microsoft-com:office:word" xmlns:w="http://schemas.openxmlformats.org/wordprocessingml/2006/main" xmlns:w14="http://schemas.microsoft.com/office/word/2010/wordml" xmlns:w15="http://schemas.microsoft.com/office/word/2012/wordml" xmlns:w16se="http://schemas.microsoft.com/office/word/2015/wordml/symex" xmlns:wpg="http://schemas.microsoft.com/office/word/2010/wordprocessingGroup" xmlns:wpi="http://schemas.microsoft.com/office/word/2010/wordprocessingInk" xmlns:wne="http://schemas.microsoft.com/office/word/2006/wordml" xmlns:wps="http://schemas.microsoft.com/office/word/2010/wordprocessingShape" mc:Ignorable="w14 w15 w16se wp14">
+<w:document xmlns:wpc="http://schemas.microsoft.com/office/word/2010/wordprocessingCanvas" xmlns:cx="http://schemas.microsoft.com/office/drawing/2014/chartex" xmlns:cx1="http://schemas.microsoft.com/office/drawing/2015/9/8/chartex" xmlns:cx2="http://schemas.microsoft.com/office/drawing/2015/10/21/chartex" xmlns:cx3="http://schemas.microsoft.com/office/drawing/2016/5/9/chartex" xmlns:cx4="http://schemas.microsoft.com/office/drawing/2016/5/10/chartex" xmlns:cx5="http://schemas.microsoft.com/office/drawing/2016/5/11/chartex" xmlns:cx6="http://schemas.microsoft.com/office/drawing/2016/5/12/chartex" xmlns:cx7="http://schemas.microsoft.com/office/drawing/2016/5/13/chartex" xmlns:cx8="http://schemas.microsoft.com/office/drawing/2016/5/14/chartex" xmlns:mc="http://schemas.openxmlformats.org/markup-compatibility/2006" xmlns:aink="http://schemas.microsoft.com/office/drawing/2016/ink" xmlns:am3d="http://schemas.microsoft.com/office/drawing/2017/model3d" xmlns:o="urn:schemas-microsoft-com:office:office" xmlns:r="http://schemas.openxmlformats.org/officeDocument/2006/relationships" xmlns:m="http://schemas.openxmlformats.org/officeDocument/2006/math" xmlns:v="urn:schemas-microsoft-com:vml" xmlns:wp14="http://schemas.microsoft.com/office/word/2010/wordprocessingDrawing" xmlns:wp="http://schemas.openxmlformats.org/drawingml/2006/wordprocessingDrawing" xmlns:w10="urn:schemas-microsoft-com:office:word" xmlns:w="http://schemas.openxmlformats.org/wordprocessingml/2006/main" xmlns:w14="http://schemas.microsoft.com/office/word/2010/wordml" xmlns:w15="http://schemas.microsoft.com/office/word/2012/wordml" xmlns:w16cid="http://schemas.microsoft.com/office/word/2016/wordml/cid" xmlns:w16se="http://schemas.microsoft.com/office/word/2015/wordml/symex" xmlns:wpg="http://schemas.microsoft.com/office/word/2010/wordprocessingGroup" xmlns:wpi="http://schemas.microsoft.com/office/word/2010/wordprocessingInk" xmlns:wne="http://schemas.microsoft.com/office/word/2006/wordml" xmlns:wps="http://schemas.microsoft.com/office/word/2010/wordprocessingShape" mc:Ignorable="w14 w15 w16se w16cid wp14">
   <w:body>
     <w:p>
       <w:r>
-        <w:t>For this section of your project, your evidence will take the form of a development diary that incorporates the following areas:</w:t>
+        <w:t>For this section of your project, your evidence will take the form of a development diary that</w:t>
+      </w:r>
+      <w:r>
+        <w:t xml:space="preserve"> incorporates the following areas:</w:t>
       </w:r>
     </w:p>
     <w:p>
@@ -34,7 +37,10 @@
         </w:numPr>
       </w:pPr>
       <w:r>
-        <w:t>For each section/ feature you build, be sure to explain what you intend to do, code it, test it; and finally review the results of the test.</w:t>
+        <w:t xml:space="preserve">For each section/ feature you build, be sure to explain what you intend to do, code </w:t>
+      </w:r>
+      <w:r>
+        <w:t>it, test it; and finally review the results of the test.</w:t>
       </w:r>
     </w:p>
     <w:p>
@@ -64,7 +70,15 @@
         <w:rPr>
           <w:b/>
         </w:rPr>
-        <w:t>Prototype versions</w:t>
+        <w:t>Prot</w:t>
+      </w:r>
+      <w:bookmarkStart w:id="0" w:name="_GoBack"/>
+      <w:bookmarkEnd w:id="0"/>
+      <w:r>
+        <w:rPr>
+          <w:b/>
+        </w:rPr>
+        <w:t>otype versions</w:t>
       </w:r>
     </w:p>
     <w:p>
@@ -79,7 +93,16 @@
         </w:rPr>
       </w:pPr>
       <w:r>
-        <w:t xml:space="preserve">You should keep prototype versions of your solution as you go through. Create a folder that contains several versions of your finished product as you move through the development process. </w:t>
+        <w:rPr>
+          <w:highlight w:val="green"/>
+        </w:rPr>
+        <w:t>You should keep prototype versions of your solution as you go through.</w:t>
+      </w:r>
+      <w:r>
+        <w:t xml:space="preserve"> Create a</w:t>
+      </w:r>
+      <w:r>
+        <w:t xml:space="preserve"> folder that contains several versions of your finished product as you move through the development process. </w:t>
       </w:r>
     </w:p>
     <w:p>
@@ -124,12 +147,13 @@
         </w:numPr>
       </w:pPr>
       <w:r>
-        <w:t>The solution your produce should be modular in nature, meaning that it is built as a number of methods or functions that act independently or perform a specific function with the entire soluti</w:t>
-      </w:r>
-      <w:bookmarkStart w:id="0" w:name="_GoBack"/>
-      <w:bookmarkEnd w:id="0"/>
-      <w:r>
-        <w:t>on. Be sure to discuss and highlight this throughout your write-up.</w:t>
+        <w:rPr>
+          <w:highlight w:val="yellow"/>
+        </w:rPr>
+        <w:t>The solution your produce should be modular in nature, meaning that it is built as a number of methods or functions that act independently or perform a specific function with the entire solution.</w:t>
+      </w:r>
+      <w:r>
+        <w:t xml:space="preserve"> Be sure to discuss and highlight this throughout your write-up.</w:t>
       </w:r>
     </w:p>
     <w:p>
@@ -159,7 +183,13 @@
         </w:numPr>
       </w:pPr>
       <w:r>
-        <w:t xml:space="preserve">Make sure that large sections of your code are annotated stating specifically what they do. </w:t>
+        <w:rPr>
+          <w:highlight w:val="green"/>
+        </w:rPr>
+        <w:t>Make sure that large sections of your code are annotated stating specifically what they do.</w:t>
+      </w:r>
+      <w:r>
+        <w:t xml:space="preserve"> </w:t>
       </w:r>
     </w:p>
     <w:p>
@@ -171,7 +201,13 @@
         </w:numPr>
       </w:pPr>
       <w:r>
-        <w:t xml:space="preserve">Ensure that all variables and functions are appropriately named based on their function/ purpose. </w:t>
+        <w:rPr>
+          <w:highlight w:val="green"/>
+        </w:rPr>
+        <w:t>Ensure that all variables and functions are appropriately named based on their function/ purpose.</w:t>
+      </w:r>
+      <w:r>
+        <w:t xml:space="preserve"> </w:t>
       </w:r>
     </w:p>
     <w:p>
@@ -224,7 +260,7 @@
 </file>
 
 <file path=word/endnotes.xml><?xml version="1.0" encoding="utf-8"?>
-<w:endnotes xmlns:wpc="http://schemas.microsoft.com/office/word/2010/wordprocessingCanvas" xmlns:cx="http://schemas.microsoft.com/office/drawing/2014/chartex" xmlns:cx1="http://schemas.microsoft.com/office/drawing/2015/9/8/chartex" xmlns:mc="http://schemas.openxmlformats.org/markup-compatibility/2006" xmlns:o="urn:schemas-microsoft-com:office:office" xmlns:r="http://schemas.openxmlformats.org/officeDocument/2006/relationships" xmlns:m="http://schemas.openxmlformats.org/officeDocument/2006/math" xmlns:v="urn:schemas-microsoft-com:vml" xmlns:wp14="http://schemas.microsoft.com/office/word/2010/wordprocessingDrawing" xmlns:wp="http://schemas.openxmlformats.org/drawingml/2006/wordprocessingDrawing" xmlns:w10="urn:schemas-microsoft-com:office:word" xmlns:w="http://schemas.openxmlformats.org/wordprocessingml/2006/main" xmlns:w14="http://schemas.microsoft.com/office/word/2010/wordml" xmlns:w15="http://schemas.microsoft.com/office/word/2012/wordml" xmlns:w16se="http://schemas.microsoft.com/office/word/2015/wordml/symex" xmlns:wpg="http://schemas.microsoft.com/office/word/2010/wordprocessingGroup" xmlns:wpi="http://schemas.microsoft.com/office/word/2010/wordprocessingInk" xmlns:wne="http://schemas.microsoft.com/office/word/2006/wordml" xmlns:wps="http://schemas.microsoft.com/office/word/2010/wordprocessingShape" mc:Ignorable="w14 w15 w16se wp14">
+<w:endnotes xmlns:wpc="http://schemas.microsoft.com/office/word/2010/wordprocessingCanvas" xmlns:cx="http://schemas.microsoft.com/office/drawing/2014/chartex" xmlns:cx1="http://schemas.microsoft.com/office/drawing/2015/9/8/chartex" xmlns:cx2="http://schemas.microsoft.com/office/drawing/2015/10/21/chartex" xmlns:cx3="http://schemas.microsoft.com/office/drawing/2016/5/9/chartex" xmlns:cx4="http://schemas.microsoft.com/office/drawing/2016/5/10/chartex" xmlns:cx5="http://schemas.microsoft.com/office/drawing/2016/5/11/chartex" xmlns:cx6="http://schemas.microsoft.com/office/drawing/2016/5/12/chartex" xmlns:cx7="http://schemas.microsoft.com/office/drawing/2016/5/13/chartex" xmlns:cx8="http://schemas.microsoft.com/office/drawing/2016/5/14/chartex" xmlns:mc="http://schemas.openxmlformats.org/markup-compatibility/2006" xmlns:aink="http://schemas.microsoft.com/office/drawing/2016/ink" xmlns:am3d="http://schemas.microsoft.com/office/drawing/2017/model3d" xmlns:o="urn:schemas-microsoft-com:office:office" xmlns:r="http://schemas.openxmlformats.org/officeDocument/2006/relationships" xmlns:m="http://schemas.openxmlformats.org/officeDocument/2006/math" xmlns:v="urn:schemas-microsoft-com:vml" xmlns:wp14="http://schemas.microsoft.com/office/word/2010/wordprocessingDrawing" xmlns:wp="http://schemas.openxmlformats.org/drawingml/2006/wordprocessingDrawing" xmlns:w10="urn:schemas-microsoft-com:office:word" xmlns:w="http://schemas.openxmlformats.org/wordprocessingml/2006/main" xmlns:w14="http://schemas.microsoft.com/office/word/2010/wordml" xmlns:w15="http://schemas.microsoft.com/office/word/2012/wordml" xmlns:w16cid="http://schemas.microsoft.com/office/word/2016/wordml/cid" xmlns:w16se="http://schemas.microsoft.com/office/word/2015/wordml/symex" xmlns:wpg="http://schemas.microsoft.com/office/word/2010/wordprocessingGroup" xmlns:wpi="http://schemas.microsoft.com/office/word/2010/wordprocessingInk" xmlns:wne="http://schemas.microsoft.com/office/word/2006/wordml" xmlns:wps="http://schemas.microsoft.com/office/word/2010/wordprocessingShape" mc:Ignorable="w14 w15 w16se w16cid wp14">
   <w:endnote w:type="separator" w:id="-1">
     <w:p>
       <w:pPr>
@@ -249,7 +285,7 @@
 </file>
 
 <file path=word/footnotes.xml><?xml version="1.0" encoding="utf-8"?>
-<w:footnotes xmlns:wpc="http://schemas.microsoft.com/office/word/2010/wordprocessingCanvas" xmlns:cx="http://schemas.microsoft.com/office/drawing/2014/chartex" xmlns:cx1="http://schemas.microsoft.com/office/drawing/2015/9/8/chartex" xmlns:mc="http://schemas.openxmlformats.org/markup-compatibility/2006" xmlns:o="urn:schemas-microsoft-com:office:office" xmlns:r="http://schemas.openxmlformats.org/officeDocument/2006/relationships" xmlns:m="http://schemas.openxmlformats.org/officeDocument/2006/math" xmlns:v="urn:schemas-microsoft-com:vml" xmlns:wp14="http://schemas.microsoft.com/office/word/2010/wordprocessingDrawing" xmlns:wp="http://schemas.openxmlformats.org/drawingml/2006/wordprocessingDrawing" xmlns:w10="urn:schemas-microsoft-com:office:word" xmlns:w="http://schemas.openxmlformats.org/wordprocessingml/2006/main" xmlns:w14="http://schemas.microsoft.com/office/word/2010/wordml" xmlns:w15="http://schemas.microsoft.com/office/word/2012/wordml" xmlns:w16se="http://schemas.microsoft.com/office/word/2015/wordml/symex" xmlns:wpg="http://schemas.microsoft.com/office/word/2010/wordprocessingGroup" xmlns:wpi="http://schemas.microsoft.com/office/word/2010/wordprocessingInk" xmlns:wne="http://schemas.microsoft.com/office/word/2006/wordml" xmlns:wps="http://schemas.microsoft.com/office/word/2010/wordprocessingShape" mc:Ignorable="w14 w15 w16se wp14">
+<w:footnotes xmlns:wpc="http://schemas.microsoft.com/office/word/2010/wordprocessingCanvas" xmlns:cx="http://schemas.microsoft.com/office/drawing/2014/chartex" xmlns:cx1="http://schemas.microsoft.com/office/drawing/2015/9/8/chartex" xmlns:cx2="http://schemas.microsoft.com/office/drawing/2015/10/21/chartex" xmlns:cx3="http://schemas.microsoft.com/office/drawing/2016/5/9/chartex" xmlns:cx4="http://schemas.microsoft.com/office/drawing/2016/5/10/chartex" xmlns:cx5="http://schemas.microsoft.com/office/drawing/2016/5/11/chartex" xmlns:cx6="http://schemas.microsoft.com/office/drawing/2016/5/12/chartex" xmlns:cx7="http://schemas.microsoft.com/office/drawing/2016/5/13/chartex" xmlns:cx8="http://schemas.microsoft.com/office/drawing/2016/5/14/chartex" xmlns:mc="http://schemas.openxmlformats.org/markup-compatibility/2006" xmlns:aink="http://schemas.microsoft.com/office/drawing/2016/ink" xmlns:am3d="http://schemas.microsoft.com/office/drawing/2017/model3d" xmlns:o="urn:schemas-microsoft-com:office:office" xmlns:r="http://schemas.openxmlformats.org/officeDocument/2006/relationships" xmlns:m="http://schemas.openxmlformats.org/officeDocument/2006/math" xmlns:v="urn:schemas-microsoft-com:vml" xmlns:wp14="http://schemas.microsoft.com/office/word/2010/wordprocessingDrawing" xmlns:wp="http://schemas.openxmlformats.org/drawingml/2006/wordprocessingDrawing" xmlns:w10="urn:schemas-microsoft-com:office:word" xmlns:w="http://schemas.openxmlformats.org/wordprocessingml/2006/main" xmlns:w14="http://schemas.microsoft.com/office/word/2010/wordml" xmlns:w15="http://schemas.microsoft.com/office/word/2012/wordml" xmlns:w16cid="http://schemas.microsoft.com/office/word/2016/wordml/cid" xmlns:w16se="http://schemas.microsoft.com/office/word/2015/wordml/symex" xmlns:wpg="http://schemas.microsoft.com/office/word/2010/wordprocessingGroup" xmlns:wpi="http://schemas.microsoft.com/office/word/2010/wordprocessingInk" xmlns:wne="http://schemas.microsoft.com/office/word/2006/wordml" xmlns:wps="http://schemas.microsoft.com/office/word/2010/wordprocessingShape" mc:Ignorable="w14 w15 w16se w16cid wp14">
   <w:footnote w:type="separator" w:id="-1">
     <w:p>
       <w:pPr>
@@ -274,7 +310,7 @@
 </file>
 
 <file path=word/header1.xml><?xml version="1.0" encoding="utf-8"?>
-<w:hdr xmlns:wpc="http://schemas.microsoft.com/office/word/2010/wordprocessingCanvas" xmlns:cx="http://schemas.microsoft.com/office/drawing/2014/chartex" xmlns:cx1="http://schemas.microsoft.com/office/drawing/2015/9/8/chartex" xmlns:mc="http://schemas.openxmlformats.org/markup-compatibility/2006" xmlns:o="urn:schemas-microsoft-com:office:office" xmlns:r="http://schemas.openxmlformats.org/officeDocument/2006/relationships" xmlns:m="http://schemas.openxmlformats.org/officeDocument/2006/math" xmlns:v="urn:schemas-microsoft-com:vml" xmlns:wp14="http://schemas.microsoft.com/office/word/2010/wordprocessingDrawing" xmlns:wp="http://schemas.openxmlformats.org/drawingml/2006/wordprocessingDrawing" xmlns:w10="urn:schemas-microsoft-com:office:word" xmlns:w="http://schemas.openxmlformats.org/wordprocessingml/2006/main" xmlns:w14="http://schemas.microsoft.com/office/word/2010/wordml" xmlns:w15="http://schemas.microsoft.com/office/word/2012/wordml" xmlns:w16se="http://schemas.microsoft.com/office/word/2015/wordml/symex" xmlns:wpg="http://schemas.microsoft.com/office/word/2010/wordprocessingGroup" xmlns:wpi="http://schemas.microsoft.com/office/word/2010/wordprocessingInk" xmlns:wne="http://schemas.microsoft.com/office/word/2006/wordml" xmlns:wps="http://schemas.microsoft.com/office/word/2010/wordprocessingShape" mc:Ignorable="w14 w15 w16se wp14">
+<w:hdr xmlns:wpc="http://schemas.microsoft.com/office/word/2010/wordprocessingCanvas" xmlns:cx="http://schemas.microsoft.com/office/drawing/2014/chartex" xmlns:cx1="http://schemas.microsoft.com/office/drawing/2015/9/8/chartex" xmlns:cx2="http://schemas.microsoft.com/office/drawing/2015/10/21/chartex" xmlns:cx3="http://schemas.microsoft.com/office/drawing/2016/5/9/chartex" xmlns:cx4="http://schemas.microsoft.com/office/drawing/2016/5/10/chartex" xmlns:cx5="http://schemas.microsoft.com/office/drawing/2016/5/11/chartex" xmlns:cx6="http://schemas.microsoft.com/office/drawing/2016/5/12/chartex" xmlns:cx7="http://schemas.microsoft.com/office/drawing/2016/5/13/chartex" xmlns:cx8="http://schemas.microsoft.com/office/drawing/2016/5/14/chartex" xmlns:mc="http://schemas.openxmlformats.org/markup-compatibility/2006" xmlns:aink="http://schemas.microsoft.com/office/drawing/2016/ink" xmlns:am3d="http://schemas.microsoft.com/office/drawing/2017/model3d" xmlns:o="urn:schemas-microsoft-com:office:office" xmlns:r="http://schemas.openxmlformats.org/officeDocument/2006/relationships" xmlns:m="http://schemas.openxmlformats.org/officeDocument/2006/math" xmlns:v="urn:schemas-microsoft-com:vml" xmlns:wp14="http://schemas.microsoft.com/office/word/2010/wordprocessingDrawing" xmlns:wp="http://schemas.openxmlformats.org/drawingml/2006/wordprocessingDrawing" xmlns:w10="urn:schemas-microsoft-com:office:word" xmlns:w="http://schemas.openxmlformats.org/wordprocessingml/2006/main" xmlns:w14="http://schemas.microsoft.com/office/word/2010/wordml" xmlns:w15="http://schemas.microsoft.com/office/word/2012/wordml" xmlns:w16cid="http://schemas.microsoft.com/office/word/2016/wordml/cid" xmlns:w16se="http://schemas.microsoft.com/office/word/2015/wordml/symex" xmlns:wpg="http://schemas.microsoft.com/office/word/2010/wordprocessingGroup" xmlns:wpi="http://schemas.microsoft.com/office/word/2010/wordprocessingInk" xmlns:wne="http://schemas.microsoft.com/office/word/2006/wordml" xmlns:wps="http://schemas.microsoft.com/office/word/2010/wordprocessingShape" mc:Ignorable="w14 w15 w16se w16cid wp14">
   <w:p>
     <w:pPr>
       <w:jc w:val="right"/>
@@ -293,7 +329,7 @@
       <mc:AlternateContent>
         <mc:Choice Requires="wps">
           <w:drawing>
-            <wp:anchor distT="0" distB="0" distL="114300" distR="114300" simplePos="0" relativeHeight="251659264" behindDoc="0" locked="0" layoutInCell="1" allowOverlap="1" wp14:anchorId="0C461D5B" wp14:editId="78E0D245">
+            <wp:anchor distT="0" distB="0" distL="114300" distR="114300" simplePos="0" relativeHeight="251659264" behindDoc="0" locked="0" layoutInCell="1" allowOverlap="1" wp14:anchorId="16255D86" wp14:editId="3281AE4E">
               <wp:simplePos x="0" y="0"/>
               <wp:positionH relativeFrom="column">
                 <wp:posOffset>-142875</wp:posOffset>
@@ -406,7 +442,7 @@
 </file>
 
 <file path=word/numbering.xml><?xml version="1.0" encoding="utf-8"?>
-<w:numbering xmlns:wpc="http://schemas.microsoft.com/office/word/2010/wordprocessingCanvas" xmlns:cx="http://schemas.microsoft.com/office/drawing/2014/chartex" xmlns:cx1="http://schemas.microsoft.com/office/drawing/2015/9/8/chartex" xmlns:mc="http://schemas.openxmlformats.org/markup-compatibility/2006" xmlns:o="urn:schemas-microsoft-com:office:office" xmlns:r="http://schemas.openxmlformats.org/officeDocument/2006/relationships" xmlns:m="http://schemas.openxmlformats.org/officeDocument/2006/math" xmlns:v="urn:schemas-microsoft-com:vml" xmlns:wp14="http://schemas.microsoft.com/office/word/2010/wordprocessingDrawing" xmlns:wp="http://schemas.openxmlformats.org/drawingml/2006/wordprocessingDrawing" xmlns:w10="urn:schemas-microsoft-com:office:word" xmlns:w="http://schemas.openxmlformats.org/wordprocessingml/2006/main" xmlns:w14="http://schemas.microsoft.com/office/word/2010/wordml" xmlns:w15="http://schemas.microsoft.com/office/word/2012/wordml" xmlns:w16se="http://schemas.microsoft.com/office/word/2015/wordml/symex" xmlns:wpg="http://schemas.microsoft.com/office/word/2010/wordprocessingGroup" xmlns:wpi="http://schemas.microsoft.com/office/word/2010/wordprocessingInk" xmlns:wne="http://schemas.microsoft.com/office/word/2006/wordml" xmlns:wps="http://schemas.microsoft.com/office/word/2010/wordprocessingShape" mc:Ignorable="w14 w15 w16se wp14">
+<w:numbering xmlns:wpc="http://schemas.microsoft.com/office/word/2010/wordprocessingCanvas" xmlns:cx="http://schemas.microsoft.com/office/drawing/2014/chartex" xmlns:cx1="http://schemas.microsoft.com/office/drawing/2015/9/8/chartex" xmlns:cx2="http://schemas.microsoft.com/office/drawing/2015/10/21/chartex" xmlns:cx3="http://schemas.microsoft.com/office/drawing/2016/5/9/chartex" xmlns:cx4="http://schemas.microsoft.com/office/drawing/2016/5/10/chartex" xmlns:cx5="http://schemas.microsoft.com/office/drawing/2016/5/11/chartex" xmlns:cx6="http://schemas.microsoft.com/office/drawing/2016/5/12/chartex" xmlns:cx7="http://schemas.microsoft.com/office/drawing/2016/5/13/chartex" xmlns:cx8="http://schemas.microsoft.com/office/drawing/2016/5/14/chartex" xmlns:mc="http://schemas.openxmlformats.org/markup-compatibility/2006" xmlns:aink="http://schemas.microsoft.com/office/drawing/2016/ink" xmlns:am3d="http://schemas.microsoft.com/office/drawing/2017/model3d" xmlns:o="urn:schemas-microsoft-com:office:office" xmlns:r="http://schemas.openxmlformats.org/officeDocument/2006/relationships" xmlns:m="http://schemas.openxmlformats.org/officeDocument/2006/math" xmlns:v="urn:schemas-microsoft-com:vml" xmlns:wp14="http://schemas.microsoft.com/office/word/2010/wordprocessingDrawing" xmlns:wp="http://schemas.openxmlformats.org/drawingml/2006/wordprocessingDrawing" xmlns:w10="urn:schemas-microsoft-com:office:word" xmlns:w="http://schemas.openxmlformats.org/wordprocessingml/2006/main" xmlns:w14="http://schemas.microsoft.com/office/word/2010/wordml" xmlns:w15="http://schemas.microsoft.com/office/word/2012/wordml" xmlns:w16cid="http://schemas.microsoft.com/office/word/2016/wordml/cid" xmlns:w16se="http://schemas.microsoft.com/office/word/2015/wordml/symex" xmlns:wpg="http://schemas.microsoft.com/office/word/2010/wordprocessingGroup" xmlns:wpi="http://schemas.microsoft.com/office/word/2010/wordprocessingInk" xmlns:wne="http://schemas.microsoft.com/office/word/2006/wordml" xmlns:wps="http://schemas.microsoft.com/office/word/2010/wordprocessingShape" mc:Ignorable="w14 w15 w16se w16cid wp14">
   <w:abstractNum w:abstractNumId="0" w15:restartNumberingAfterBreak="0">
     <w:nsid w:val="088B7449"/>
     <w:multiLevelType w:val="hybridMultilevel"/>
@@ -1059,7 +1095,7 @@
 </file>
 
 <file path=word/styles.xml><?xml version="1.0" encoding="utf-8"?>
-<w:styles xmlns:mc="http://schemas.openxmlformats.org/markup-compatibility/2006" xmlns:r="http://schemas.openxmlformats.org/officeDocument/2006/relationships" xmlns:w="http://schemas.openxmlformats.org/wordprocessingml/2006/main" xmlns:w14="http://schemas.microsoft.com/office/word/2010/wordml" xmlns:w15="http://schemas.microsoft.com/office/word/2012/wordml" xmlns:w16se="http://schemas.microsoft.com/office/word/2015/wordml/symex" mc:Ignorable="w14 w15 w16se">
+<w:styles xmlns:mc="http://schemas.openxmlformats.org/markup-compatibility/2006" xmlns:r="http://schemas.openxmlformats.org/officeDocument/2006/relationships" xmlns:w="http://schemas.openxmlformats.org/wordprocessingml/2006/main" xmlns:w14="http://schemas.microsoft.com/office/word/2010/wordml" xmlns:w15="http://schemas.microsoft.com/office/word/2012/wordml" xmlns:w16cid="http://schemas.microsoft.com/office/word/2016/wordml/cid" xmlns:w16se="http://schemas.microsoft.com/office/word/2015/wordml/symex" mc:Ignorable="w14 w15 w16se w16cid">
   <w:docDefaults>
     <w:rPrDefault>
       <w:rPr>
@@ -1075,7 +1111,7 @@
       </w:pPr>
     </w:pPrDefault>
   </w:docDefaults>
-  <w:latentStyles w:defLockedState="0" w:defUIPriority="99" w:defSemiHidden="0" w:defUnhideWhenUsed="0" w:defQFormat="0" w:count="371">
+  <w:latentStyles w:defLockedState="0" w:defUIPriority="99" w:defSemiHidden="0" w:defUnhideWhenUsed="0" w:defQFormat="0" w:count="375">
     <w:lsdException w:name="Normal" w:uiPriority="0" w:qFormat="1"/>
     <w:lsdException w:name="heading 1" w:uiPriority="9" w:qFormat="1"/>
     <w:lsdException w:name="heading 2" w:semiHidden="1" w:uiPriority="9" w:unhideWhenUsed="1" w:qFormat="1"/>
@@ -1181,7 +1217,6 @@
     <w:lsdException w:name="HTML Sample" w:semiHidden="1" w:unhideWhenUsed="1"/>
     <w:lsdException w:name="HTML Typewriter" w:semiHidden="1" w:unhideWhenUsed="1"/>
     <w:lsdException w:name="HTML Variable" w:semiHidden="1" w:unhideWhenUsed="1"/>
-    <w:lsdException w:name="Normal Table" w:semiHidden="1" w:unhideWhenUsed="1"/>
     <w:lsdException w:name="annotation subject" w:semiHidden="1" w:unhideWhenUsed="1"/>
     <w:lsdException w:name="No List" w:semiHidden="1" w:unhideWhenUsed="1"/>
     <w:lsdException w:name="Outline List 1" w:semiHidden="1" w:unhideWhenUsed="1"/>
@@ -1225,10 +1260,8 @@
     <w:lsdException w:name="Table Elegant" w:semiHidden="1" w:unhideWhenUsed="1"/>
     <w:lsdException w:name="Table Professional" w:semiHidden="1" w:unhideWhenUsed="1"/>
     <w:lsdException w:name="Table Subtle 1" w:semiHidden="1" w:unhideWhenUsed="1"/>
-    <w:lsdException w:name="Table Subtle 2" w:semiHidden="1" w:unhideWhenUsed="1"/>
     <w:lsdException w:name="Table Web 1" w:semiHidden="1" w:unhideWhenUsed="1"/>
     <w:lsdException w:name="Table Web 2" w:semiHidden="1" w:unhideWhenUsed="1"/>
-    <w:lsdException w:name="Table Web 3" w:semiHidden="1" w:unhideWhenUsed="1"/>
     <w:lsdException w:name="Balloon Text" w:semiHidden="1" w:unhideWhenUsed="1"/>
     <w:lsdException w:name="Table Grid" w:uiPriority="39"/>
     <w:lsdException w:name="Table Theme" w:semiHidden="1" w:unhideWhenUsed="1"/>
@@ -1447,6 +1480,10 @@
     <w:lsdException w:name="List Table 5 Dark Accent 6" w:uiPriority="50"/>
     <w:lsdException w:name="List Table 6 Colorful Accent 6" w:uiPriority="51"/>
     <w:lsdException w:name="List Table 7 Colorful Accent 6" w:uiPriority="52"/>
+    <w:lsdException w:name="Mention" w:semiHidden="1" w:unhideWhenUsed="1"/>
+    <w:lsdException w:name="Smart Hyperlink" w:semiHidden="1" w:unhideWhenUsed="1"/>
+    <w:lsdException w:name="Hashtag" w:semiHidden="1" w:unhideWhenUsed="1"/>
+    <w:lsdException w:name="Unresolved Mention" w:semiHidden="1" w:unhideWhenUsed="1"/>
   </w:latentStyles>
   <w:style w:type="paragraph" w:default="1" w:styleId="Normal">
     <w:name w:val="Normal"/>

</xml_diff>

<commit_message>
Add testing to development
</commit_message>
<xml_diff>
--- a/Writeup/Project Task List - Development.docx
+++ b/Writeup/Project Task List - Development.docx
@@ -44,13 +44,14 @@
         <w:rPr>
           <w:highlight w:val="green"/>
         </w:rPr>
-        <w:t>For each section/ feature you build, be sure to explain what you intend to do, code it,</w:t>
+        <w:t xml:space="preserve">For each section/ feature you build, be sure to explain what you intend to do, code </w:t>
       </w:r>
       <w:r>
         <w:rPr>
-          <w:highlight w:val="red"/>
-        </w:rPr>
-        <w:t xml:space="preserve"> test it; and finally review the results of the test.</w:t>
+          <w:rFonts w:asciiTheme="minorHAnsi" w:cstheme="minorBidi" w:eastAsiaTheme="minorHAnsi" w:hAnsiTheme="minorHAnsi"/>
+          <w:highlight w:val="green"/>
+        </w:rPr>
+        <w:t>it, test it; and finally review the results of the test.</w:t>
       </w:r>
     </w:p>
     <w:p>
@@ -66,7 +67,8 @@
       </w:pPr>
       <w:r>
         <w:rPr>
-          <w:highlight w:val="red"/>
+          <w:rFonts w:asciiTheme="minorHAnsi" w:cstheme="minorBidi" w:eastAsiaTheme="minorHAnsi" w:hAnsiTheme="minorHAnsi"/>
+          <w:highlight w:val="green"/>
         </w:rPr>
         <w:t xml:space="preserve">When reviewing the results of each test, say whether it was successful or not. For those areas that are unsuccessful, explain what you are going to do next to resolve the issue and repeat the process of developing, testing and reviewing. </w:t>
       </w:r>
@@ -114,13 +116,7 @@
         <w:rPr>
           <w:highlight w:val="green"/>
         </w:rPr>
-        <w:t>You should keep prototype versions of your solution as you go through.</w:t>
-      </w:r>
-      <w:r>
-        <w:rPr>
-          <w:highlight w:val="green"/>
-        </w:rPr>
-        <w:t xml:space="preserve"> Create a folder that contains several versions of your finished product as you move through the development process. </w:t>
+        <w:t xml:space="preserve">You should keep prototype versions of your solution as you go through. Create a folder that contains several versions of your finished product as you move through the development process. </w:t>
       </w:r>
     </w:p>
     <w:p>
@@ -268,7 +264,8 @@
       </w:pPr>
       <w:r>
         <w:rPr>
-          <w:highlight w:val="yellow"/>
+          <w:rFonts w:asciiTheme="minorHAnsi" w:cstheme="minorBidi" w:eastAsiaTheme="minorHAnsi" w:hAnsiTheme="minorHAnsi"/>
+          <w:highlight w:val="green"/>
         </w:rPr>
         <w:t xml:space="preserve">Be sure to evidence any validation that your solution provides e.g. what measures have your produced to ensure that the user cannot cause any errors within the program whilst it is running. </w:t>
       </w:r>
@@ -279,12 +276,14 @@
         <w:spacing w:before="0" w:after="160"/>
         <w:contextualSpacing/>
         <w:rPr>
-          <w:highlight w:val="yellow"/>
+          <w:rFonts w:asciiTheme="minorHAnsi" w:cstheme="minorBidi" w:eastAsiaTheme="minorHAnsi" w:hAnsiTheme="minorHAnsi"/>
+          <w:highlight w:val="green"/>
         </w:rPr>
       </w:pPr>
       <w:r>
         <w:rPr>
-          <w:highlight w:val="yellow"/>
+          <w:rFonts w:asciiTheme="minorHAnsi" w:cstheme="minorBidi" w:eastAsiaTheme="minorHAnsi" w:hAnsiTheme="minorHAnsi"/>
+          <w:highlight w:val="green"/>
         </w:rPr>
       </w:r>
     </w:p>
@@ -317,15 +316,15 @@
       <mc:AlternateContent>
         <mc:Choice Requires="wps">
           <w:drawing>
-            <wp:anchor behindDoc="1" distT="0" distB="0" distL="114300" distR="113665" simplePos="0" locked="0" layoutInCell="1" allowOverlap="1" relativeHeight="2" wp14:anchorId="16255D86">
+            <wp:anchor behindDoc="1" distT="0" distB="0" distL="114300" distR="113030" simplePos="0" locked="0" layoutInCell="1" allowOverlap="1" relativeHeight="2" wp14:anchorId="16255D86">
               <wp:simplePos x="0" y="0"/>
               <wp:positionH relativeFrom="column">
-                <wp:posOffset>-142240</wp:posOffset>
+                <wp:posOffset>-140970</wp:posOffset>
               </wp:positionH>
               <wp:positionV relativeFrom="paragraph">
-                <wp:posOffset>381000</wp:posOffset>
+                <wp:posOffset>381635</wp:posOffset>
               </wp:positionV>
-              <wp:extent cx="5934710" cy="1270"/>
+              <wp:extent cx="5935345" cy="1905"/>
               <wp:effectExtent l="0" t="0" r="9525" b="19050"/>
               <wp:wrapNone/>
               <wp:docPr id="1" name="Straight Connector 1"/>
@@ -336,7 +335,7 @@
                     <wps:spPr>
                       <a:xfrm flipH="1">
                         <a:off x="0" y="0"/>
-                        <a:ext cx="5934240" cy="720"/>
+                        <a:ext cx="5934600" cy="0"/>
                       </a:xfrm>
                       <a:prstGeom prst="line">
                         <a:avLst/>
@@ -364,7 +363,7 @@
         </mc:Choice>
         <mc:Fallback>
           <w:pict>
-            <v:line id="shape_0" from="-11.2pt,30pt" to="456pt,30pt" ID="Straight Connector 1" stroked="t" style="position:absolute;flip:x" wp14:anchorId="16255D86">
+            <v:line id="shape_0" from="-11.15pt,30.05pt" to="456.1pt,30.05pt" ID="Straight Connector 1" stroked="t" style="position:absolute;flip:x" wp14:anchorId="16255D86">
               <v:stroke color="#ed7d31" weight="25560" joinstyle="miter" endcap="flat"/>
               <v:fill o:detectmouseclick="t" on="false"/>
             </v:line>
@@ -523,6 +522,7 @@
       </w:pPr>
       <w:rPr>
         <w:rFonts w:ascii="Wingdings" w:hAnsi="Wingdings" w:cs="Wingdings" w:hint="default"/>
+        <w:rFonts w:cs="Wingdings"/>
       </w:rPr>
     </w:lvl>
     <w:lvl w:ilvl="3">
@@ -535,6 +535,7 @@
       </w:pPr>
       <w:rPr>
         <w:rFonts w:ascii="Symbol" w:hAnsi="Symbol" w:cs="Symbol" w:hint="default"/>
+        <w:rFonts w:cs="Symbol"/>
       </w:rPr>
     </w:lvl>
     <w:lvl w:ilvl="4">
@@ -560,6 +561,7 @@
       </w:pPr>
       <w:rPr>
         <w:rFonts w:ascii="Wingdings" w:hAnsi="Wingdings" w:cs="Wingdings" w:hint="default"/>
+        <w:rFonts w:cs="Wingdings"/>
       </w:rPr>
     </w:lvl>
     <w:lvl w:ilvl="6">
@@ -572,6 +574,7 @@
       </w:pPr>
       <w:rPr>
         <w:rFonts w:ascii="Symbol" w:hAnsi="Symbol" w:cs="Symbol" w:hint="default"/>
+        <w:rFonts w:cs="Symbol"/>
       </w:rPr>
     </w:lvl>
     <w:lvl w:ilvl="7">
@@ -597,6 +600,7 @@
       </w:pPr>
       <w:rPr>
         <w:rFonts w:ascii="Wingdings" w:hAnsi="Wingdings" w:cs="Wingdings" w:hint="default"/>
+        <w:rFonts w:cs="Wingdings"/>
       </w:rPr>
     </w:lvl>
   </w:abstractNum>
@@ -638,6 +642,7 @@
       </w:pPr>
       <w:rPr>
         <w:rFonts w:ascii="Wingdings" w:hAnsi="Wingdings" w:cs="Wingdings" w:hint="default"/>
+        <w:rFonts w:cs="Wingdings"/>
       </w:rPr>
     </w:lvl>
     <w:lvl w:ilvl="3">
@@ -650,6 +655,7 @@
       </w:pPr>
       <w:rPr>
         <w:rFonts w:ascii="Symbol" w:hAnsi="Symbol" w:cs="Symbol" w:hint="default"/>
+        <w:rFonts w:cs="Symbol"/>
       </w:rPr>
     </w:lvl>
     <w:lvl w:ilvl="4">
@@ -675,6 +681,7 @@
       </w:pPr>
       <w:rPr>
         <w:rFonts w:ascii="Wingdings" w:hAnsi="Wingdings" w:cs="Wingdings" w:hint="default"/>
+        <w:rFonts w:cs="Wingdings"/>
       </w:rPr>
     </w:lvl>
     <w:lvl w:ilvl="6">
@@ -687,6 +694,7 @@
       </w:pPr>
       <w:rPr>
         <w:rFonts w:ascii="Symbol" w:hAnsi="Symbol" w:cs="Symbol" w:hint="default"/>
+        <w:rFonts w:cs="Symbol"/>
       </w:rPr>
     </w:lvl>
     <w:lvl w:ilvl="7">
@@ -712,6 +720,7 @@
       </w:pPr>
       <w:rPr>
         <w:rFonts w:ascii="Wingdings" w:hAnsi="Wingdings" w:cs="Wingdings" w:hint="default"/>
+        <w:rFonts w:cs="Wingdings"/>
       </w:rPr>
     </w:lvl>
   </w:abstractNum>
@@ -752,6 +761,7 @@
       </w:pPr>
       <w:rPr>
         <w:rFonts w:ascii="Wingdings" w:hAnsi="Wingdings" w:cs="Wingdings" w:hint="default"/>
+        <w:rFonts w:cs="Wingdings"/>
       </w:rPr>
     </w:lvl>
     <w:lvl w:ilvl="3">
@@ -764,6 +774,7 @@
       </w:pPr>
       <w:rPr>
         <w:rFonts w:ascii="Symbol" w:hAnsi="Symbol" w:cs="Symbol" w:hint="default"/>
+        <w:rFonts w:cs="Symbol"/>
       </w:rPr>
     </w:lvl>
     <w:lvl w:ilvl="4">
@@ -789,6 +800,7 @@
       </w:pPr>
       <w:rPr>
         <w:rFonts w:ascii="Wingdings" w:hAnsi="Wingdings" w:cs="Wingdings" w:hint="default"/>
+        <w:rFonts w:cs="Wingdings"/>
       </w:rPr>
     </w:lvl>
     <w:lvl w:ilvl="6">
@@ -801,6 +813,7 @@
       </w:pPr>
       <w:rPr>
         <w:rFonts w:ascii="Symbol" w:hAnsi="Symbol" w:cs="Symbol" w:hint="default"/>
+        <w:rFonts w:cs="Symbol"/>
       </w:rPr>
     </w:lvl>
     <w:lvl w:ilvl="7">
@@ -826,6 +839,7 @@
       </w:pPr>
       <w:rPr>
         <w:rFonts w:ascii="Wingdings" w:hAnsi="Wingdings" w:cs="Wingdings" w:hint="default"/>
+        <w:rFonts w:cs="Wingdings"/>
       </w:rPr>
     </w:lvl>
   </w:abstractNum>
@@ -866,6 +880,7 @@
       </w:pPr>
       <w:rPr>
         <w:rFonts w:ascii="Wingdings" w:hAnsi="Wingdings" w:cs="Wingdings" w:hint="default"/>
+        <w:rFonts w:cs="Wingdings"/>
       </w:rPr>
     </w:lvl>
     <w:lvl w:ilvl="3">
@@ -878,6 +893,7 @@
       </w:pPr>
       <w:rPr>
         <w:rFonts w:ascii="Symbol" w:hAnsi="Symbol" w:cs="Symbol" w:hint="default"/>
+        <w:rFonts w:cs="Symbol"/>
       </w:rPr>
     </w:lvl>
     <w:lvl w:ilvl="4">
@@ -903,6 +919,7 @@
       </w:pPr>
       <w:rPr>
         <w:rFonts w:ascii="Wingdings" w:hAnsi="Wingdings" w:cs="Wingdings" w:hint="default"/>
+        <w:rFonts w:cs="Wingdings"/>
       </w:rPr>
     </w:lvl>
     <w:lvl w:ilvl="6">
@@ -915,6 +932,7 @@
       </w:pPr>
       <w:rPr>
         <w:rFonts w:ascii="Symbol" w:hAnsi="Symbol" w:cs="Symbol" w:hint="default"/>
+        <w:rFonts w:cs="Symbol"/>
       </w:rPr>
     </w:lvl>
     <w:lvl w:ilvl="7">
@@ -940,6 +958,7 @@
       </w:pPr>
       <w:rPr>
         <w:rFonts w:ascii="Wingdings" w:hAnsi="Wingdings" w:cs="Wingdings" w:hint="default"/>
+        <w:rFonts w:cs="Wingdings"/>
       </w:rPr>
     </w:lvl>
   </w:abstractNum>
@@ -1062,7 +1081,6 @@
     <w:rPrDefault>
       <w:rPr>
         <w:rFonts w:ascii="Calibri" w:hAnsi="Calibri" w:eastAsia="Calibri" w:cs="" w:asciiTheme="minorHAnsi" w:cstheme="minorBidi" w:eastAsiaTheme="minorHAnsi" w:hAnsiTheme="minorHAnsi"/>
-        <w:sz w:val="22"/>
         <w:szCs w:val="22"/>
         <w:lang w:val="en-GB" w:eastAsia="en-US" w:bidi="ar-SA"/>
       </w:rPr>
@@ -1602,6 +1620,259 @@
       <w:rFonts w:cs="Courier New"/>
     </w:rPr>
   </w:style>
+  <w:style w:type="character" w:styleId="ListLabel17">
+    <w:name w:val="ListLabel 17"/>
+    <w:qFormat/>
+    <w:rPr>
+      <w:rFonts w:cs="Courier New"/>
+    </w:rPr>
+  </w:style>
+  <w:style w:type="character" w:styleId="ListLabel18">
+    <w:name w:val="ListLabel 18"/>
+    <w:qFormat/>
+    <w:rPr>
+      <w:rFonts w:cs="Courier New"/>
+    </w:rPr>
+  </w:style>
+  <w:style w:type="character" w:styleId="ListLabel19">
+    <w:name w:val="ListLabel 19"/>
+    <w:qFormat/>
+    <w:rPr>
+      <w:rFonts w:cs="Wingdings"/>
+    </w:rPr>
+  </w:style>
+  <w:style w:type="character" w:styleId="ListLabel20">
+    <w:name w:val="ListLabel 20"/>
+    <w:qFormat/>
+    <w:rPr>
+      <w:rFonts w:cs="Symbol"/>
+    </w:rPr>
+  </w:style>
+  <w:style w:type="character" w:styleId="ListLabel21">
+    <w:name w:val="ListLabel 21"/>
+    <w:qFormat/>
+    <w:rPr>
+      <w:rFonts w:cs="Courier New"/>
+    </w:rPr>
+  </w:style>
+  <w:style w:type="character" w:styleId="ListLabel22">
+    <w:name w:val="ListLabel 22"/>
+    <w:qFormat/>
+    <w:rPr>
+      <w:rFonts w:cs="Wingdings"/>
+    </w:rPr>
+  </w:style>
+  <w:style w:type="character" w:styleId="ListLabel23">
+    <w:name w:val="ListLabel 23"/>
+    <w:qFormat/>
+    <w:rPr>
+      <w:rFonts w:cs="Symbol"/>
+    </w:rPr>
+  </w:style>
+  <w:style w:type="character" w:styleId="ListLabel24">
+    <w:name w:val="ListLabel 24"/>
+    <w:qFormat/>
+    <w:rPr>
+      <w:rFonts w:cs="Courier New"/>
+    </w:rPr>
+  </w:style>
+  <w:style w:type="character" w:styleId="ListLabel25">
+    <w:name w:val="ListLabel 25"/>
+    <w:qFormat/>
+    <w:rPr>
+      <w:rFonts w:cs="Wingdings"/>
+    </w:rPr>
+  </w:style>
+  <w:style w:type="character" w:styleId="ListLabel26">
+    <w:name w:val="ListLabel 26"/>
+    <w:qFormat/>
+    <w:rPr>
+      <w:rFonts w:cs="Courier New"/>
+      <w:b/>
+    </w:rPr>
+  </w:style>
+  <w:style w:type="character" w:styleId="ListLabel27">
+    <w:name w:val="ListLabel 27"/>
+    <w:qFormat/>
+    <w:rPr>
+      <w:rFonts w:cs="Courier New"/>
+    </w:rPr>
+  </w:style>
+  <w:style w:type="character" w:styleId="ListLabel28">
+    <w:name w:val="ListLabel 28"/>
+    <w:qFormat/>
+    <w:rPr>
+      <w:rFonts w:cs="Wingdings"/>
+    </w:rPr>
+  </w:style>
+  <w:style w:type="character" w:styleId="ListLabel29">
+    <w:name w:val="ListLabel 29"/>
+    <w:qFormat/>
+    <w:rPr>
+      <w:rFonts w:cs="Symbol"/>
+    </w:rPr>
+  </w:style>
+  <w:style w:type="character" w:styleId="ListLabel30">
+    <w:name w:val="ListLabel 30"/>
+    <w:qFormat/>
+    <w:rPr>
+      <w:rFonts w:cs="Courier New"/>
+    </w:rPr>
+  </w:style>
+  <w:style w:type="character" w:styleId="ListLabel31">
+    <w:name w:val="ListLabel 31"/>
+    <w:qFormat/>
+    <w:rPr>
+      <w:rFonts w:cs="Wingdings"/>
+    </w:rPr>
+  </w:style>
+  <w:style w:type="character" w:styleId="ListLabel32">
+    <w:name w:val="ListLabel 32"/>
+    <w:qFormat/>
+    <w:rPr>
+      <w:rFonts w:cs="Symbol"/>
+    </w:rPr>
+  </w:style>
+  <w:style w:type="character" w:styleId="ListLabel33">
+    <w:name w:val="ListLabel 33"/>
+    <w:qFormat/>
+    <w:rPr>
+      <w:rFonts w:cs="Courier New"/>
+    </w:rPr>
+  </w:style>
+  <w:style w:type="character" w:styleId="ListLabel34">
+    <w:name w:val="ListLabel 34"/>
+    <w:qFormat/>
+    <w:rPr>
+      <w:rFonts w:cs="Wingdings"/>
+    </w:rPr>
+  </w:style>
+  <w:style w:type="character" w:styleId="ListLabel35">
+    <w:name w:val="ListLabel 35"/>
+    <w:qFormat/>
+    <w:rPr>
+      <w:rFonts w:cs="Courier New"/>
+    </w:rPr>
+  </w:style>
+  <w:style w:type="character" w:styleId="ListLabel36">
+    <w:name w:val="ListLabel 36"/>
+    <w:qFormat/>
+    <w:rPr>
+      <w:rFonts w:cs="Courier New"/>
+    </w:rPr>
+  </w:style>
+  <w:style w:type="character" w:styleId="ListLabel37">
+    <w:name w:val="ListLabel 37"/>
+    <w:qFormat/>
+    <w:rPr>
+      <w:rFonts w:cs="Wingdings"/>
+    </w:rPr>
+  </w:style>
+  <w:style w:type="character" w:styleId="ListLabel38">
+    <w:name w:val="ListLabel 38"/>
+    <w:qFormat/>
+    <w:rPr>
+      <w:rFonts w:cs="Symbol"/>
+    </w:rPr>
+  </w:style>
+  <w:style w:type="character" w:styleId="ListLabel39">
+    <w:name w:val="ListLabel 39"/>
+    <w:qFormat/>
+    <w:rPr>
+      <w:rFonts w:cs="Courier New"/>
+    </w:rPr>
+  </w:style>
+  <w:style w:type="character" w:styleId="ListLabel40">
+    <w:name w:val="ListLabel 40"/>
+    <w:qFormat/>
+    <w:rPr>
+      <w:rFonts w:cs="Wingdings"/>
+    </w:rPr>
+  </w:style>
+  <w:style w:type="character" w:styleId="ListLabel41">
+    <w:name w:val="ListLabel 41"/>
+    <w:qFormat/>
+    <w:rPr>
+      <w:rFonts w:cs="Symbol"/>
+    </w:rPr>
+  </w:style>
+  <w:style w:type="character" w:styleId="ListLabel42">
+    <w:name w:val="ListLabel 42"/>
+    <w:qFormat/>
+    <w:rPr>
+      <w:rFonts w:cs="Courier New"/>
+    </w:rPr>
+  </w:style>
+  <w:style w:type="character" w:styleId="ListLabel43">
+    <w:name w:val="ListLabel 43"/>
+    <w:qFormat/>
+    <w:rPr>
+      <w:rFonts w:cs="Wingdings"/>
+    </w:rPr>
+  </w:style>
+  <w:style w:type="character" w:styleId="ListLabel44">
+    <w:name w:val="ListLabel 44"/>
+    <w:qFormat/>
+    <w:rPr>
+      <w:rFonts w:cs="Courier New"/>
+    </w:rPr>
+  </w:style>
+  <w:style w:type="character" w:styleId="ListLabel45">
+    <w:name w:val="ListLabel 45"/>
+    <w:qFormat/>
+    <w:rPr>
+      <w:rFonts w:cs="Courier New"/>
+    </w:rPr>
+  </w:style>
+  <w:style w:type="character" w:styleId="ListLabel46">
+    <w:name w:val="ListLabel 46"/>
+    <w:qFormat/>
+    <w:rPr>
+      <w:rFonts w:cs="Wingdings"/>
+    </w:rPr>
+  </w:style>
+  <w:style w:type="character" w:styleId="ListLabel47">
+    <w:name w:val="ListLabel 47"/>
+    <w:qFormat/>
+    <w:rPr>
+      <w:rFonts w:cs="Symbol"/>
+    </w:rPr>
+  </w:style>
+  <w:style w:type="character" w:styleId="ListLabel48">
+    <w:name w:val="ListLabel 48"/>
+    <w:qFormat/>
+    <w:rPr>
+      <w:rFonts w:cs="Courier New"/>
+    </w:rPr>
+  </w:style>
+  <w:style w:type="character" w:styleId="ListLabel49">
+    <w:name w:val="ListLabel 49"/>
+    <w:qFormat/>
+    <w:rPr>
+      <w:rFonts w:cs="Wingdings"/>
+    </w:rPr>
+  </w:style>
+  <w:style w:type="character" w:styleId="ListLabel50">
+    <w:name w:val="ListLabel 50"/>
+    <w:qFormat/>
+    <w:rPr>
+      <w:rFonts w:cs="Symbol"/>
+    </w:rPr>
+  </w:style>
+  <w:style w:type="character" w:styleId="ListLabel51">
+    <w:name w:val="ListLabel 51"/>
+    <w:qFormat/>
+    <w:rPr>
+      <w:rFonts w:cs="Courier New"/>
+    </w:rPr>
+  </w:style>
+  <w:style w:type="character" w:styleId="ListLabel52">
+    <w:name w:val="ListLabel 52"/>
+    <w:qFormat/>
+    <w:rPr>
+      <w:rFonts w:cs="Wingdings"/>
+    </w:rPr>
+  </w:style>
   <w:style w:type="paragraph" w:styleId="Heading">
     <w:name w:val="Heading"/>
     <w:basedOn w:val="Normal"/>

</xml_diff>